<commit_message>
Propuestas de mejora creadas
</commit_message>
<xml_diff>
--- a/Practica_9/Retrospectiva.docx
+++ b/Practica_9/Retrospectiva.docx
@@ -132,7 +132,6 @@
           <w:b/>
           <w:sz w:val="36"/>
           <w:szCs w:val="36"/>
-          <w:lang w:val="pt-PT"/>
         </w:rPr>
       </w:pPr>
     </w:p>
@@ -142,7 +141,6 @@
           <w:b/>
           <w:sz w:val="36"/>
           <w:szCs w:val="36"/>
-          <w:lang w:val="pt-PT"/>
         </w:rPr>
       </w:pPr>
     </w:p>
@@ -153,7 +151,6 @@
           <w:b/>
           <w:sz w:val="36"/>
           <w:szCs w:val="36"/>
-          <w:lang w:val="pt-PT"/>
         </w:rPr>
       </w:pPr>
     </w:p>
@@ -164,7 +161,6 @@
           <w:b/>
           <w:sz w:val="36"/>
           <w:szCs w:val="36"/>
-          <w:lang w:val="pt-PT"/>
         </w:rPr>
       </w:pPr>
     </w:p>
@@ -175,7 +171,6 @@
           <w:b/>
           <w:sz w:val="36"/>
           <w:szCs w:val="36"/>
-          <w:lang w:val="pt-PT"/>
         </w:rPr>
       </w:pPr>
     </w:p>
@@ -186,7 +181,6 @@
           <w:b/>
           <w:sz w:val="36"/>
           <w:szCs w:val="36"/>
-          <w:lang w:val="pt-PT"/>
         </w:rPr>
       </w:pPr>
     </w:p>
@@ -942,8 +936,6 @@
         </w:rPr>
       </w:pPr>
       <w:bookmarkStart w:id="0" w:name="_Toc303268"/>
-      <w:bookmarkStart w:id="1" w:name="_GoBack"/>
-      <w:bookmarkEnd w:id="1"/>
       <w:r>
         <w:rPr>
           <w:rFonts w:asciiTheme="minorHAnsi" w:hAnsiTheme="minorHAnsi" w:cstheme="minorHAnsi"/>
@@ -1109,7 +1101,7 @@
           <w:color w:val="auto"/>
         </w:rPr>
       </w:pPr>
-      <w:bookmarkStart w:id="2" w:name="_Toc303269"/>
+      <w:bookmarkStart w:id="1" w:name="_Toc303269"/>
       <w:r>
         <w:rPr>
           <w:rFonts w:asciiTheme="minorHAnsi" w:hAnsiTheme="minorHAnsi" w:cstheme="minorHAnsi"/>
@@ -1118,20 +1110,56 @@
         </w:rPr>
         <w:t>Plantilla de retrospectiva</w:t>
       </w:r>
-      <w:bookmarkEnd w:id="2"/>
-    </w:p>
-    <w:p>
-      <w:pPr>
-        <w:jc w:val="both"/>
-        <w:rPr>
-          <w:sz w:val="28"/>
-        </w:rPr>
-      </w:pPr>
-      <w:r>
-        <w:rPr>
-          <w:sz w:val="28"/>
-        </w:rPr>
-        <w:t>Para esta retrospectiva final del proyecto SDAC, vamos a seleccionar un modelo de retrospectiva utilizado en la metodología ágil.</w:t>
+      <w:bookmarkEnd w:id="1"/>
+    </w:p>
+    <w:p>
+      <w:pPr>
+        <w:jc w:val="both"/>
+        <w:rPr>
+          <w:sz w:val="28"/>
+        </w:rPr>
+      </w:pPr>
+      <w:r>
+        <w:rPr>
+          <w:sz w:val="28"/>
+        </w:rPr>
+        <w:t>Para esta retrospectiva final del proyecto SDAC, vamos a seleccionar un modelo de retrospectiva utilizado en la</w:t>
+      </w:r>
+      <w:r>
+        <w:rPr>
+          <w:sz w:val="28"/>
+        </w:rPr>
+        <w:t>s</w:t>
+      </w:r>
+      <w:r>
+        <w:rPr>
+          <w:sz w:val="28"/>
+        </w:rPr>
+        <w:t xml:space="preserve"> metodología</w:t>
+      </w:r>
+      <w:r>
+        <w:rPr>
+          <w:sz w:val="28"/>
+        </w:rPr>
+        <w:t>s</w:t>
+      </w:r>
+      <w:r>
+        <w:rPr>
+          <w:sz w:val="28"/>
+        </w:rPr>
+        <w:t xml:space="preserve"> ágil</w:t>
+      </w:r>
+      <w:r>
+        <w:rPr>
+          <w:sz w:val="28"/>
+        </w:rPr>
+        <w:t>es</w:t>
+      </w:r>
+      <w:r>
+        <w:rPr>
+          <w:sz w:val="28"/>
+        </w:rPr>
+        <w:t>.</w:t>
       </w:r>
       <w:r>
         <w:rPr>
@@ -1208,7 +1236,7 @@
           <w:sz w:val="28"/>
         </w:rPr>
       </w:pPr>
-      <w:bookmarkStart w:id="3" w:name="_Toc303270"/>
+      <w:bookmarkStart w:id="2" w:name="_Toc303270"/>
       <w:r>
         <w:rPr>
           <w:rFonts w:asciiTheme="minorHAnsi" w:hAnsiTheme="minorHAnsi" w:cstheme="minorHAnsi"/>
@@ -1218,7 +1246,7 @@
         </w:rPr>
         <w:t>El proyecto en general</w:t>
       </w:r>
-      <w:bookmarkEnd w:id="3"/>
+      <w:bookmarkEnd w:id="2"/>
     </w:p>
     <w:p>
       <w:pPr>
@@ -1335,13 +1363,28 @@
         </w:rPr>
         <w:t>(</w:t>
       </w:r>
-      <w:r>
-        <w:rPr>
-          <w:sz w:val="28"/>
-          <w:lang w:val="en-GB"/>
-        </w:rPr>
-        <w:t>Minimum Viable Product</w:t>
-      </w:r>
+      <w:proofErr w:type="spellStart"/>
+      <w:r>
+        <w:rPr>
+          <w:sz w:val="28"/>
+        </w:rPr>
+        <w:t>Minimum</w:t>
+      </w:r>
+      <w:proofErr w:type="spellEnd"/>
+      <w:r>
+        <w:rPr>
+          <w:sz w:val="28"/>
+        </w:rPr>
+        <w:t xml:space="preserve"> Viable </w:t>
+      </w:r>
+      <w:proofErr w:type="spellStart"/>
+      <w:r>
+        <w:rPr>
+          <w:sz w:val="28"/>
+        </w:rPr>
+        <w:t>Product</w:t>
+      </w:r>
+      <w:proofErr w:type="spellEnd"/>
       <w:r>
         <w:rPr>
           <w:sz w:val="28"/>
@@ -1727,7 +1770,7 @@
         <w:rPr>
           <w:sz w:val="28"/>
         </w:rPr>
-        <w:t xml:space="preserve"> sobretodo COCOMO</w:t>
+        <w:t xml:space="preserve"> principalmente COCOMO</w:t>
       </w:r>
     </w:p>
     <w:p>
@@ -2005,13 +2048,19 @@
         <w:rPr>
           <w:sz w:val="28"/>
         </w:rPr>
-        <w:t xml:space="preserve">, para que pudiéramos utilizarlos </w:t>
-      </w:r>
-      <w:r>
-        <w:rPr>
-          <w:sz w:val="28"/>
-        </w:rPr>
-        <w:t>más al inicio</w:t>
+        <w:t xml:space="preserve">, </w:t>
+      </w:r>
+      <w:r>
+        <w:rPr>
+          <w:sz w:val="28"/>
+        </w:rPr>
+        <w:t xml:space="preserve">para que pudiéramos utilizarlos </w:t>
+      </w:r>
+      <w:r>
+        <w:rPr>
+          <w:sz w:val="28"/>
+        </w:rPr>
+        <w:t>al inicio</w:t>
       </w:r>
       <w:r>
         <w:rPr>
@@ -2146,7 +2195,7 @@
           <w:sz w:val="28"/>
         </w:rPr>
       </w:pPr>
-      <w:bookmarkStart w:id="4" w:name="_Toc303271"/>
+      <w:bookmarkStart w:id="3" w:name="_Toc303271"/>
       <w:r>
         <w:rPr>
           <w:rFonts w:asciiTheme="minorHAnsi" w:hAnsiTheme="minorHAnsi" w:cstheme="minorHAnsi"/>
@@ -2156,7 +2205,7 @@
         </w:rPr>
         <w:t>Lo que salió bien</w:t>
       </w:r>
-      <w:bookmarkEnd w:id="4"/>
+      <w:bookmarkEnd w:id="3"/>
     </w:p>
     <w:p>
       <w:pPr>
@@ -2441,7 +2490,7 @@
           <w:sz w:val="28"/>
         </w:rPr>
       </w:pPr>
-      <w:bookmarkStart w:id="5" w:name="_Toc303272"/>
+      <w:bookmarkStart w:id="4" w:name="_Toc303272"/>
       <w:r>
         <w:rPr>
           <w:rFonts w:asciiTheme="minorHAnsi" w:hAnsiTheme="minorHAnsi" w:cstheme="minorHAnsi"/>
@@ -2451,7 +2500,7 @@
         </w:rPr>
         <w:t>Lo que hay que mejorar</w:t>
       </w:r>
-      <w:bookmarkEnd w:id="5"/>
+      <w:bookmarkEnd w:id="4"/>
     </w:p>
     <w:p>
       <w:pPr>
@@ -2488,55 +2537,23 @@
           <w:color w:val="000000"/>
           <w:sz w:val="28"/>
         </w:rPr>
-        <w:t>La aplicación de métodos t</w:t>
-      </w:r>
-      <w:r>
-        <w:rPr>
-          <w:rFonts w:cstheme="minorHAnsi"/>
-          <w:color w:val="000000"/>
-          <w:sz w:val="28"/>
-        </w:rPr>
-        <w:t>radicional</w:t>
-      </w:r>
-      <w:r>
-        <w:rPr>
-          <w:rFonts w:cstheme="minorHAnsi"/>
-          <w:color w:val="000000"/>
-          <w:sz w:val="28"/>
-        </w:rPr>
-        <w:t>es de estimación de esfuerzo c</w:t>
-      </w:r>
-      <w:r>
-        <w:rPr>
-          <w:rFonts w:cstheme="minorHAnsi"/>
-          <w:color w:val="000000"/>
-          <w:sz w:val="28"/>
-        </w:rPr>
-        <w:t xml:space="preserve">omo el COCOMO II  o </w:t>
-      </w:r>
-      <w:r>
-        <w:rPr>
-          <w:rFonts w:cstheme="minorHAnsi"/>
-          <w:color w:val="000000"/>
-          <w:sz w:val="28"/>
-        </w:rPr>
-        <w:t xml:space="preserve">Modelo de </w:t>
-      </w:r>
-      <w:r>
-        <w:rPr>
-          <w:rFonts w:cstheme="minorHAnsi"/>
-          <w:color w:val="000000"/>
-          <w:sz w:val="28"/>
-        </w:rPr>
-        <w:t>Putnam para planear un proyecto ágil</w:t>
-      </w:r>
-      <w:r>
-        <w:rPr>
-          <w:rFonts w:cstheme="minorHAnsi"/>
-          <w:color w:val="000000"/>
-          <w:sz w:val="28"/>
-        </w:rPr>
-        <w:t xml:space="preserve"> ha tenido un impacto negativo en el proyecto aumentando inmensamente su </w:t>
+        <w:t>La aplicación de métodos tradicionales de estimación de esfuerzo como el COCOMO II  o Modelo de Putnam para planear un proyecto ágil ha tenido un impacto negativo en el proyecto</w:t>
+      </w:r>
+      <w:r>
+        <w:rPr>
+          <w:rFonts w:cstheme="minorHAnsi"/>
+          <w:color w:val="000000"/>
+          <w:sz w:val="28"/>
+        </w:rPr>
+        <w:t>, pues ha aumenta</w:t>
+      </w:r>
+      <w:r>
+        <w:rPr>
+          <w:rFonts w:cstheme="minorHAnsi"/>
+          <w:color w:val="000000"/>
+          <w:sz w:val="28"/>
+        </w:rPr>
+        <w:t xml:space="preserve">do inmensamente su </w:t>
       </w:r>
       <w:r>
         <w:rPr>
@@ -2545,7 +2562,23 @@
           <w:sz w:val="28"/>
         </w:rPr>
         <w:lastRenderedPageBreak/>
-        <w:t>esfuerzo estimado y por extensión sus costes. Tanto las herramientas como los lenguajes empleados</w:t>
+        <w:t xml:space="preserve">esfuerzo estimado y por </w:t>
+      </w:r>
+      <w:r>
+        <w:rPr>
+          <w:rFonts w:cstheme="minorHAnsi"/>
+          <w:color w:val="000000"/>
+          <w:sz w:val="28"/>
+        </w:rPr>
+        <w:t xml:space="preserve">ende </w:t>
+      </w:r>
+      <w:r>
+        <w:rPr>
+          <w:rFonts w:cstheme="minorHAnsi"/>
+          <w:color w:val="000000"/>
+          <w:sz w:val="28"/>
+        </w:rPr>
+        <w:t>sus costes. Tanto las herramientas como los lenguajes empleados</w:t>
       </w:r>
       <w:r>
         <w:rPr>
@@ -2589,16 +2622,7 @@
           <w:color w:val="000000"/>
           <w:sz w:val="24"/>
         </w:rPr>
-        <w:t>¿Cuáles son los cuellos de botella</w:t>
-      </w:r>
-      <w:r>
-        <w:rPr>
-          <w:rFonts w:cstheme="minorHAnsi"/>
-          <w:b/>
-          <w:color w:val="000000"/>
-          <w:sz w:val="24"/>
-        </w:rPr>
-        <w:t xml:space="preserve"> que usted considera </w:t>
+        <w:t xml:space="preserve">¿Cuáles son los cuellos de botella que usted considera </w:t>
       </w:r>
       <w:r>
         <w:rPr>
@@ -2634,7 +2658,39 @@
           <w:color w:val="000000"/>
           <w:sz w:val="28"/>
         </w:rPr>
-        <w:t>Creemos que el cuello de botella más grande fue nuestra deficiente gestión de tiempo así como la cantidad de esfuerzo exigida en otros proyectos que teníamos aparte. Juntos fueron factores determinantes en la calidad del proyecto desarrollado.</w:t>
+        <w:t>Creemos que el cuello de botella má</w:t>
+      </w:r>
+      <w:r>
+        <w:rPr>
+          <w:rFonts w:cstheme="minorHAnsi"/>
+          <w:color w:val="000000"/>
+          <w:sz w:val="28"/>
+        </w:rPr>
+        <w:t xml:space="preserve">s grande fue nuestra </w:t>
+      </w:r>
+      <w:r>
+        <w:rPr>
+          <w:rFonts w:cstheme="minorHAnsi"/>
+          <w:color w:val="000000"/>
+          <w:sz w:val="28"/>
+        </w:rPr>
+        <w:t>falta</w:t>
+      </w:r>
+      <w:r>
+        <w:rPr>
+          <w:rFonts w:cstheme="minorHAnsi"/>
+          <w:color w:val="000000"/>
+          <w:sz w:val="28"/>
+        </w:rPr>
+        <w:t xml:space="preserve"> de tiempo debido a</w:t>
+      </w:r>
+      <w:r>
+        <w:rPr>
+          <w:rFonts w:cstheme="minorHAnsi"/>
+          <w:color w:val="000000"/>
+          <w:sz w:val="28"/>
+        </w:rPr>
+        <w:t xml:space="preserve"> la cantidad de esfuerzo exigida en otros proyectos que teníamos aparte. Juntos fueron factores determinantes en la calidad del proyecto desarrollado.</w:t>
       </w:r>
     </w:p>
     <w:p>
@@ -2844,47 +2900,23 @@
           <w:color w:val="000000"/>
           <w:sz w:val="28"/>
         </w:rPr>
-        <w:t xml:space="preserve">, </w:t>
-      </w:r>
-      <w:r>
-        <w:rPr>
-          <w:rFonts w:cstheme="minorHAnsi"/>
-          <w:color w:val="000000"/>
-          <w:sz w:val="28"/>
-        </w:rPr>
-        <w:t>uno de los modelos utilizados</w:t>
-      </w:r>
-      <w:r>
-        <w:rPr>
-          <w:rFonts w:cstheme="minorHAnsi"/>
-          <w:color w:val="000000"/>
-          <w:sz w:val="28"/>
-        </w:rPr>
-        <w:t xml:space="preserve"> para predecir el esfuerzo del proy</w:t>
-      </w:r>
-      <w:r>
-        <w:rPr>
-          <w:rFonts w:cstheme="minorHAnsi"/>
-          <w:color w:val="000000"/>
-          <w:sz w:val="28"/>
-        </w:rPr>
-        <w:t>ecto, funcionó mal al estimar el</w:t>
-      </w:r>
-      <w:r>
-        <w:rPr>
-          <w:rFonts w:cstheme="minorHAnsi"/>
-          <w:color w:val="000000"/>
-          <w:sz w:val="28"/>
-        </w:rPr>
-        <w:t xml:space="preserve"> proyecto en más de 15.000 personas-mes, mientras las otras herramientas utilizadas lo estimaron en menos de 400 personas-mes</w:t>
-      </w:r>
-      <w:r>
-        <w:rPr>
-          <w:rFonts w:cstheme="minorHAnsi"/>
-          <w:color w:val="000000"/>
-          <w:sz w:val="28"/>
-        </w:rPr>
-        <w:t>.</w:t>
+        <w:t xml:space="preserve">, uno de los modelos utilizados para predecir el esfuerzo del proyecto, funcionó mal al estimar el </w:t>
+      </w:r>
+      <w:r>
+        <w:rPr>
+          <w:rFonts w:cstheme="minorHAnsi"/>
+          <w:color w:val="000000"/>
+          <w:sz w:val="28"/>
+        </w:rPr>
+        <w:t xml:space="preserve">esfuerzo del </w:t>
+      </w:r>
+      <w:r>
+        <w:rPr>
+          <w:rFonts w:cstheme="minorHAnsi"/>
+          <w:color w:val="000000"/>
+          <w:sz w:val="28"/>
+        </w:rPr>
+        <w:t>proyecto en más de 15.000 personas-mes, mientras las otras herramientas utilizadas lo estimaron en menos de 400 personas-mes.</w:t>
       </w:r>
       <w:r>
         <w:rPr>
@@ -2957,7 +2989,23 @@
           <w:sz w:val="28"/>
         </w:rPr>
         <w:lastRenderedPageBreak/>
-        <w:t>Creemos que el proceso utilizado ha ido bien. Hacer más retrospectivas y tenerlas en cuenta posteriormente parece ser el cambio más grande a implementar</w:t>
+        <w:t xml:space="preserve">Creemos que el proceso </w:t>
+      </w:r>
+      <w:r>
+        <w:rPr>
+          <w:rFonts w:cstheme="minorHAnsi"/>
+          <w:color w:val="000000"/>
+          <w:sz w:val="28"/>
+        </w:rPr>
+        <w:t>se ha aplicado de una forma correcta</w:t>
+      </w:r>
+      <w:r>
+        <w:rPr>
+          <w:rFonts w:cstheme="minorHAnsi"/>
+          <w:color w:val="000000"/>
+          <w:sz w:val="28"/>
+        </w:rPr>
+        <w:t>. Hacer más retrospectivas y tenerlas en cuenta posteriormente parece ser el cambio más grande a implementar</w:t>
       </w:r>
       <w:r>
         <w:rPr>
@@ -3082,47 +3130,7 @@
           <w:color w:val="000000"/>
           <w:sz w:val="28"/>
         </w:rPr>
-        <w:t>El pres</w:t>
-      </w:r>
-      <w:r>
-        <w:rPr>
-          <w:rFonts w:cstheme="minorHAnsi"/>
-          <w:color w:val="000000"/>
-          <w:sz w:val="28"/>
-        </w:rPr>
-        <w:t xml:space="preserve">upuesto </w:t>
-      </w:r>
-      <w:r>
-        <w:rPr>
-          <w:rFonts w:cstheme="minorHAnsi"/>
-          <w:color w:val="000000"/>
-          <w:sz w:val="28"/>
-        </w:rPr>
-        <w:t>es la p</w:t>
-      </w:r>
-      <w:r>
-        <w:rPr>
-          <w:rFonts w:cstheme="minorHAnsi"/>
-          <w:color w:val="000000"/>
-          <w:sz w:val="28"/>
-        </w:rPr>
-        <w:t>arte que nos quita más el sueño</w:t>
-      </w:r>
-      <w:r>
-        <w:rPr>
-          <w:rFonts w:cstheme="minorHAnsi"/>
-          <w:color w:val="000000"/>
-          <w:sz w:val="28"/>
-        </w:rPr>
-        <w:t xml:space="preserve">, ya que </w:t>
-      </w:r>
-      <w:r>
-        <w:rPr>
-          <w:rFonts w:cstheme="minorHAnsi"/>
-          <w:color w:val="000000"/>
-          <w:sz w:val="28"/>
-        </w:rPr>
-        <w:t>nos dio un valor demasiado alto (más de 2 millones de euros después de tenerse en cuenta el análisis de los riesgos).</w:t>
+        <w:t>El presupuesto es la parte que nos quita más el sueño, ya que nos dio un valor demasiado alto (más de 2 millones de euros después de tenerse en cuenta el análisis de los riesgos).</w:t>
       </w:r>
     </w:p>
     <w:p>
@@ -3158,7 +3166,23 @@
           <w:color w:val="000000"/>
           <w:sz w:val="28"/>
         </w:rPr>
-        <w:t>Sobre las prácticas, todas fueron entregues a tiempo.</w:t>
+        <w:t>Sobre las</w:t>
+      </w:r>
+      <w:r>
+        <w:rPr>
+          <w:rFonts w:cstheme="minorHAnsi"/>
+          <w:color w:val="000000"/>
+          <w:sz w:val="28"/>
+        </w:rPr>
+        <w:t xml:space="preserve"> prácticas, todas fueron entregadas</w:t>
+      </w:r>
+      <w:r>
+        <w:rPr>
+          <w:rFonts w:cstheme="minorHAnsi"/>
+          <w:color w:val="000000"/>
+          <w:sz w:val="28"/>
+        </w:rPr>
+        <w:t xml:space="preserve"> a tiempo.</w:t>
       </w:r>
     </w:p>
     <w:p>
@@ -3172,7 +3196,7 @@
           <w:sz w:val="28"/>
         </w:rPr>
       </w:pPr>
-      <w:bookmarkStart w:id="6" w:name="_Toc303273"/>
+      <w:bookmarkStart w:id="5" w:name="_Toc303273"/>
       <w:r>
         <w:rPr>
           <w:rFonts w:asciiTheme="minorHAnsi" w:hAnsiTheme="minorHAnsi" w:cstheme="minorHAnsi"/>
@@ -3182,62 +3206,26 @@
         </w:rPr>
         <w:t>Lo que hacer a continuación</w:t>
       </w:r>
-      <w:bookmarkEnd w:id="6"/>
-    </w:p>
-    <w:p>
-      <w:pPr>
-        <w:jc w:val="both"/>
-        <w:rPr>
-          <w:rFonts w:cstheme="minorHAnsi"/>
-          <w:b/>
-          <w:color w:val="000000"/>
-          <w:sz w:val="24"/>
-        </w:rPr>
-      </w:pPr>
-      <w:r>
-        <w:rPr>
-          <w:rFonts w:cstheme="minorHAnsi"/>
-          <w:b/>
-          <w:color w:val="000000"/>
-          <w:sz w:val="24"/>
-        </w:rPr>
-        <w:t>De las herramienta</w:t>
-      </w:r>
-      <w:r>
-        <w:rPr>
-          <w:rFonts w:cstheme="minorHAnsi"/>
-          <w:b/>
-          <w:color w:val="000000"/>
-          <w:sz w:val="24"/>
-        </w:rPr>
-        <w:t xml:space="preserve">s que se usaron en el proyecto, </w:t>
-      </w:r>
-      <w:r>
-        <w:rPr>
-          <w:rFonts w:cstheme="minorHAnsi"/>
-          <w:b/>
-          <w:color w:val="000000"/>
-          <w:sz w:val="24"/>
-        </w:rPr>
-        <w:t>¿Cómo cambiaría el uso de herramien</w:t>
-      </w:r>
-      <w:r>
-        <w:rPr>
-          <w:rFonts w:cstheme="minorHAnsi"/>
-          <w:b/>
-          <w:color w:val="000000"/>
-          <w:sz w:val="24"/>
-        </w:rPr>
-        <w:t>tas de cara a proyectos futuros</w:t>
-      </w:r>
-      <w:r>
-        <w:rPr>
-          <w:rFonts w:cstheme="minorHAnsi"/>
-          <w:b/>
-          <w:color w:val="000000"/>
-          <w:sz w:val="24"/>
-        </w:rPr>
-        <w:t>?</w:t>
+      <w:bookmarkEnd w:id="5"/>
+    </w:p>
+    <w:p>
+      <w:pPr>
+        <w:jc w:val="both"/>
+        <w:rPr>
+          <w:rFonts w:cstheme="minorHAnsi"/>
+          <w:b/>
+          <w:color w:val="000000"/>
+          <w:sz w:val="24"/>
+        </w:rPr>
+      </w:pPr>
+      <w:r>
+        <w:rPr>
+          <w:rFonts w:cstheme="minorHAnsi"/>
+          <w:b/>
+          <w:color w:val="000000"/>
+          <w:sz w:val="24"/>
+        </w:rPr>
+        <w:t>De las herramientas que se usaron en el proyecto, ¿Cómo cambiaría el uso de herramientas de cara a proyectos futuros?</w:t>
       </w:r>
     </w:p>
     <w:p>
@@ -3263,23 +3251,23 @@
           <w:color w:val="000000"/>
           <w:sz w:val="28"/>
         </w:rPr>
-        <w:t xml:space="preserve"> que sus estimaciones se probara</w:t>
-      </w:r>
-      <w:r>
-        <w:rPr>
-          <w:rFonts w:cstheme="minorHAnsi"/>
-          <w:color w:val="000000"/>
-          <w:sz w:val="28"/>
-        </w:rPr>
-        <w:t>n como siendo demasiado altas</w:t>
-      </w:r>
-      <w:r>
-        <w:rPr>
-          <w:rFonts w:cstheme="minorHAnsi"/>
-          <w:color w:val="000000"/>
-          <w:sz w:val="28"/>
-        </w:rPr>
-        <w:t xml:space="preserve">. También, si </w:t>
+        <w:t xml:space="preserve"> que sus estimaciones </w:t>
+      </w:r>
+      <w:r>
+        <w:rPr>
+          <w:rFonts w:cstheme="minorHAnsi"/>
+          <w:color w:val="000000"/>
+          <w:sz w:val="28"/>
+        </w:rPr>
+        <w:t xml:space="preserve">fueron </w:t>
+      </w:r>
+      <w:r>
+        <w:rPr>
+          <w:rFonts w:cstheme="minorHAnsi"/>
+          <w:color w:val="000000"/>
+          <w:sz w:val="28"/>
+        </w:rPr>
+        <w:t xml:space="preserve"> demasiado altas. También, si </w:t>
       </w:r>
       <w:r>
         <w:rPr>
@@ -3295,7 +3283,39 @@
           <w:color w:val="000000"/>
           <w:sz w:val="28"/>
         </w:rPr>
-        <w:t xml:space="preserve"> necesario utilizar el COCOMO II de nuevo, entonces habrá que ser utilizado en la planificación inicial del proyecto para que no existan discrepancias tan largas entre la planificación inicial y la de COCOMO II.</w:t>
+        <w:t xml:space="preserve"> necesario utilizar el COCOMO </w:t>
+      </w:r>
+      <w:r>
+        <w:rPr>
+          <w:rFonts w:cstheme="minorHAnsi"/>
+          <w:color w:val="000000"/>
+          <w:sz w:val="28"/>
+        </w:rPr>
+        <w:t xml:space="preserve">II de nuevo, entonces habrá que usarlo </w:t>
+      </w:r>
+      <w:r>
+        <w:rPr>
+          <w:rFonts w:cstheme="minorHAnsi"/>
+          <w:color w:val="000000"/>
+          <w:sz w:val="28"/>
+        </w:rPr>
+        <w:t xml:space="preserve">en la planificación inicial del proyecto para que no existan discrepancias tan </w:t>
+      </w:r>
+      <w:r>
+        <w:rPr>
+          <w:rFonts w:cstheme="minorHAnsi"/>
+          <w:color w:val="000000"/>
+          <w:sz w:val="28"/>
+        </w:rPr>
+        <w:t>grandes</w:t>
+      </w:r>
+      <w:r>
+        <w:rPr>
+          <w:rFonts w:cstheme="minorHAnsi"/>
+          <w:color w:val="000000"/>
+          <w:sz w:val="28"/>
+        </w:rPr>
+        <w:t xml:space="preserve"> entre la planificación inicial y la de COCOMO II.</w:t>
       </w:r>
     </w:p>
     <w:p>
@@ -3360,31 +3380,7 @@
           <w:color w:val="000000"/>
           <w:sz w:val="28"/>
         </w:rPr>
-        <w:t xml:space="preserve">Escoger menos proyectos </w:t>
-      </w:r>
-      <w:r>
-        <w:rPr>
-          <w:rFonts w:cstheme="minorHAnsi"/>
-          <w:color w:val="000000"/>
-          <w:sz w:val="28"/>
-        </w:rPr>
-        <w:t>para su realización en paralelo con este proyecto</w:t>
-      </w:r>
-      <w:r>
-        <w:rPr>
-          <w:rFonts w:cstheme="minorHAnsi"/>
-          <w:color w:val="000000"/>
-          <w:sz w:val="28"/>
-        </w:rPr>
-        <w:t>, ya que los demás proye</w:t>
-      </w:r>
-      <w:r>
-        <w:rPr>
-          <w:rFonts w:cstheme="minorHAnsi"/>
-          <w:color w:val="000000"/>
-          <w:sz w:val="28"/>
-        </w:rPr>
-        <w:t>ctos consumieron mucho de nuestro tiempo.</w:t>
+        <w:t>Escoger menos proyectos para su realización en paralelo con este proyecto, ya que los demás proyectos consumieron mucho de nuestro tiempo.</w:t>
       </w:r>
     </w:p>
     <w:p>
@@ -3453,7 +3449,7 @@
           <w:sz w:val="28"/>
           <w:szCs w:val="22"/>
         </w:rPr>
-        <w:t>Este proyecto nos ha servido como una experiencia de gestión de proyectos informáticos.</w:t>
+        <w:t xml:space="preserve">Este proyecto nos ha servido como una experiencia de </w:t>
       </w:r>
       <w:r>
         <w:rPr>
@@ -3462,7 +3458,79 @@
           <w:sz w:val="28"/>
           <w:szCs w:val="22"/>
         </w:rPr>
-        <w:t xml:space="preserve"> Diferentemente de otras asignaturas, hemos estado en el lugar de gestores de un proyecto en vez de programadores del mismo, y de esa forma hemos vivido una nueva experiencia que ciertamente nos vendrá útil en un futuro donde seamos efectivamente gestores en un proyecto informático.</w:t>
+        <w:t xml:space="preserve">planificación y </w:t>
+      </w:r>
+      <w:r>
+        <w:rPr>
+          <w:rFonts w:asciiTheme="minorHAnsi" w:hAnsiTheme="minorHAnsi" w:cstheme="minorHAnsi"/>
+          <w:color w:val="000000"/>
+          <w:sz w:val="28"/>
+          <w:szCs w:val="22"/>
+        </w:rPr>
+        <w:t>gestión de proyectos informáticos.</w:t>
+      </w:r>
+      <w:r>
+        <w:rPr>
+          <w:rFonts w:asciiTheme="minorHAnsi" w:hAnsiTheme="minorHAnsi" w:cstheme="minorHAnsi"/>
+          <w:color w:val="000000"/>
+          <w:sz w:val="28"/>
+          <w:szCs w:val="22"/>
+        </w:rPr>
+        <w:t xml:space="preserve"> </w:t>
+      </w:r>
+      <w:r>
+        <w:rPr>
+          <w:rFonts w:asciiTheme="minorHAnsi" w:hAnsiTheme="minorHAnsi" w:cstheme="minorHAnsi"/>
+          <w:color w:val="000000"/>
+          <w:sz w:val="28"/>
+          <w:szCs w:val="22"/>
+        </w:rPr>
+        <w:t xml:space="preserve">A diferencia </w:t>
+      </w:r>
+      <w:r>
+        <w:rPr>
+          <w:rFonts w:asciiTheme="minorHAnsi" w:hAnsiTheme="minorHAnsi" w:cstheme="minorHAnsi"/>
+          <w:color w:val="000000"/>
+          <w:sz w:val="28"/>
+          <w:szCs w:val="22"/>
+        </w:rPr>
+        <w:t xml:space="preserve">de otras asignaturas, hemos estado en el lugar de gestores de un proyecto en vez de programadores del mismo, y de esa forma hemos vivido una nueva experiencia que ciertamente nos vendrá útil en un futuro </w:t>
+      </w:r>
+      <w:r>
+        <w:rPr>
+          <w:rFonts w:asciiTheme="minorHAnsi" w:hAnsiTheme="minorHAnsi" w:cstheme="minorHAnsi"/>
+          <w:color w:val="000000"/>
+          <w:sz w:val="28"/>
+          <w:szCs w:val="22"/>
+        </w:rPr>
+        <w:t xml:space="preserve">en el cual tengamos un rol </w:t>
+      </w:r>
+      <w:r>
+        <w:rPr>
+          <w:rFonts w:asciiTheme="minorHAnsi" w:hAnsiTheme="minorHAnsi" w:cstheme="minorHAnsi"/>
+          <w:color w:val="000000"/>
+          <w:sz w:val="28"/>
+          <w:szCs w:val="22"/>
+        </w:rPr>
+        <w:t xml:space="preserve"> </w:t>
+      </w:r>
+      <w:r>
+        <w:rPr>
+          <w:rFonts w:asciiTheme="minorHAnsi" w:hAnsiTheme="minorHAnsi" w:cstheme="minorHAnsi"/>
+          <w:color w:val="000000"/>
+          <w:sz w:val="28"/>
+          <w:szCs w:val="22"/>
+        </w:rPr>
+        <w:t xml:space="preserve">de </w:t>
+      </w:r>
+      <w:r>
+        <w:rPr>
+          <w:rFonts w:asciiTheme="minorHAnsi" w:hAnsiTheme="minorHAnsi" w:cstheme="minorHAnsi"/>
+          <w:color w:val="000000"/>
+          <w:sz w:val="28"/>
+          <w:szCs w:val="22"/>
+        </w:rPr>
+        <w:t>gestores en un proyecto informático.</w:t>
       </w:r>
     </w:p>
     <w:p>
@@ -3603,6 +3671,8 @@
         </w:rPr>
         <w:t>Hacer una retrospectiva de la práctica o de las prácticas anteriores, y tener en cuenta los resultados de esa retrospectiva en las prácticas siguientes</w:t>
       </w:r>
+      <w:bookmarkStart w:id="6" w:name="_GoBack"/>
+      <w:bookmarkEnd w:id="6"/>
       <w:r>
         <w:rPr>
           <w:rFonts w:cstheme="minorHAnsi"/>
@@ -3661,6 +3731,7 @@
         <w:docPartUnique/>
       </w:docPartObj>
     </w:sdtPr>
+    <w:sdtEndPr/>
     <w:sdtContent>
       <w:p>
         <w:pPr>

</xml_diff>